<commit_message>
minor fix on draft
</commit_message>
<xml_diff>
--- a/draft.docx
+++ b/draft.docx
@@ -1,6 +1,6 @@
 
 <file path=word/document.xml><?xml version="1.0" encoding="utf-8"?>
-<w:document xmlns:wpc="http://schemas.microsoft.com/office/word/2010/wordprocessingCanvas" xmlns:cx="http://schemas.microsoft.com/office/drawing/2014/chartex" xmlns:cx1="http://schemas.microsoft.com/office/drawing/2015/9/8/chartex" xmlns:cx2="http://schemas.microsoft.com/office/drawing/2015/10/21/chartex" xmlns:cx3="http://schemas.microsoft.com/office/drawing/2016/5/9/chartex" xmlns:cx4="http://schemas.microsoft.com/office/drawing/2016/5/10/chartex" xmlns:cx5="http://schemas.microsoft.com/office/drawing/2016/5/11/chartex" xmlns:cx6="http://schemas.microsoft.com/office/drawing/2016/5/12/chartex" xmlns:cx7="http://schemas.microsoft.com/office/drawing/2016/5/13/chartex" xmlns:cx8="http://schemas.microsoft.com/office/drawing/2016/5/14/chartex" xmlns:mc="http://schemas.openxmlformats.org/markup-compatibility/2006" xmlns:aink="http://schemas.microsoft.com/office/drawing/2016/ink" xmlns:am3d="http://schemas.microsoft.com/office/drawing/2017/model3d" xmlns:o="urn:schemas-microsoft-com:office:office" xmlns:r="http://schemas.openxmlformats.org/officeDocument/2006/relationships" xmlns:m="http://schemas.openxmlformats.org/officeDocument/2006/math" xmlns:v="urn:schemas-microsoft-com:vml" xmlns:wp14="http://schemas.microsoft.com/office/word/2010/wordprocessingDrawing" xmlns:wp="http://schemas.openxmlformats.org/drawingml/2006/wordprocessingDrawing" xmlns:w10="urn:schemas-microsoft-com:office:word" xmlns:w="http://schemas.openxmlformats.org/wordprocessingml/2006/main" xmlns:w14="http://schemas.microsoft.com/office/word/2010/wordml" xmlns:w15="http://schemas.microsoft.com/office/word/2012/wordml" xmlns:w16cid="http://schemas.microsoft.com/office/word/2016/wordml/cid" xmlns:w16se="http://schemas.microsoft.com/office/word/2015/wordml/symex" xmlns:wpg="http://schemas.microsoft.com/office/word/2010/wordprocessingGroup" xmlns:wpi="http://schemas.microsoft.com/office/word/2010/wordprocessingInk" xmlns:wne="http://schemas.microsoft.com/office/word/2006/wordml" xmlns:wps="http://schemas.microsoft.com/office/word/2010/wordprocessingShape" mc:Ignorable="w14 w15 w16se w16cid wp14">
+<w:document xmlns:wpc="http://schemas.microsoft.com/office/word/2010/wordprocessingCanvas" xmlns:cx="http://schemas.microsoft.com/office/drawing/2014/chartex" xmlns:cx1="http://schemas.microsoft.com/office/drawing/2015/9/8/chartex" xmlns:mc="http://schemas.openxmlformats.org/markup-compatibility/2006" xmlns:o="urn:schemas-microsoft-com:office:office" xmlns:r="http://schemas.openxmlformats.org/officeDocument/2006/relationships" xmlns:m="http://schemas.openxmlformats.org/officeDocument/2006/math" xmlns:v="urn:schemas-microsoft-com:vml" xmlns:wp14="http://schemas.microsoft.com/office/word/2010/wordprocessingDrawing" xmlns:wp="http://schemas.openxmlformats.org/drawingml/2006/wordprocessingDrawing" xmlns:w10="urn:schemas-microsoft-com:office:word" xmlns:w="http://schemas.openxmlformats.org/wordprocessingml/2006/main" xmlns:w14="http://schemas.microsoft.com/office/word/2010/wordml" xmlns:w15="http://schemas.microsoft.com/office/word/2012/wordml" xmlns:w16se="http://schemas.microsoft.com/office/word/2015/wordml/symex" xmlns:wpg="http://schemas.microsoft.com/office/word/2010/wordprocessingGroup" xmlns:wpi="http://schemas.microsoft.com/office/word/2010/wordprocessingInk" xmlns:wne="http://schemas.microsoft.com/office/word/2006/wordml" xmlns:wps="http://schemas.microsoft.com/office/word/2010/wordprocessingShape" mc:Ignorable="w14 w15 w16se wp14">
   <w:body>
     <w:p>
       <w:pPr>
@@ -100,15 +100,239 @@
           <w:sz w:val="24"/>
           <w:szCs w:val="24"/>
         </w:rPr>
-        <w:t xml:space="preserve">He dedicated one third of his live to the classical music as a conductor, during his career on classical music, he shall be the most remarkable figure. He started his music career when he was even a kid, soon after he devoted himself and studying conducting. Herbert von Karajan is one of the most well-known conductor, who is </w:t>
-      </w:r>
-      <w:r>
-        <w:rPr>
-          <w:rFonts w:ascii="Times New Roman" w:hAnsi="Times New Roman" w:cs="Times New Roman"/>
-          <w:sz w:val="24"/>
-          <w:szCs w:val="24"/>
-        </w:rPr>
-        <w:t>most known for the classical music beginner, due Karajan’s enormous amount of records. Without doubt, many reason contributed to Karajan’s mega fame in the field, but his unique, strict training style and the huge amount of music publish must be the essential among many of those.</w:t>
+        <w:t xml:space="preserve">He </w:t>
+      </w:r>
+      <w:r>
+        <w:rPr>
+          <w:rFonts w:ascii="Times New Roman" w:hAnsi="Times New Roman" w:cs="Times New Roman"/>
+          <w:sz w:val="24"/>
+          <w:szCs w:val="24"/>
+        </w:rPr>
+        <w:t xml:space="preserve">has </w:t>
+      </w:r>
+      <w:r>
+        <w:rPr>
+          <w:rFonts w:ascii="Times New Roman" w:hAnsi="Times New Roman" w:cs="Times New Roman"/>
+          <w:sz w:val="24"/>
+          <w:szCs w:val="24"/>
+        </w:rPr>
+        <w:t>dedica</w:t>
+      </w:r>
+      <w:r>
+        <w:rPr>
+          <w:rFonts w:ascii="Times New Roman" w:hAnsi="Times New Roman" w:cs="Times New Roman"/>
+          <w:sz w:val="24"/>
+          <w:szCs w:val="24"/>
+        </w:rPr>
+        <w:t>ted one third of his live to</w:t>
+      </w:r>
+      <w:r>
+        <w:rPr>
+          <w:rFonts w:ascii="Times New Roman" w:hAnsi="Times New Roman" w:cs="Times New Roman"/>
+          <w:sz w:val="24"/>
+          <w:szCs w:val="24"/>
+        </w:rPr>
+        <w:t xml:space="preserve"> </w:t>
+      </w:r>
+      <w:r>
+        <w:rPr>
+          <w:rFonts w:ascii="Times New Roman" w:hAnsi="Times New Roman" w:cs="Times New Roman"/>
+          <w:sz w:val="24"/>
+          <w:szCs w:val="24"/>
+        </w:rPr>
+        <w:t xml:space="preserve">classical music as a conductor </w:t>
+      </w:r>
+      <w:r>
+        <w:rPr>
+          <w:rFonts w:ascii="Times New Roman" w:hAnsi="Times New Roman" w:cs="Times New Roman"/>
+          <w:sz w:val="24"/>
+          <w:szCs w:val="24"/>
+        </w:rPr>
+        <w:t>during</w:t>
+      </w:r>
+      <w:r>
+        <w:rPr>
+          <w:rFonts w:ascii="Times New Roman" w:hAnsi="Times New Roman" w:cs="Times New Roman"/>
+          <w:sz w:val="24"/>
+          <w:szCs w:val="24"/>
+        </w:rPr>
+        <w:t xml:space="preserve"> his career on music, and </w:t>
+      </w:r>
+      <w:r>
+        <w:rPr>
+          <w:rFonts w:ascii="Times New Roman" w:hAnsi="Times New Roman" w:cs="Times New Roman"/>
+          <w:sz w:val="24"/>
+          <w:szCs w:val="24"/>
+        </w:rPr>
+        <w:t>he sha</w:t>
+      </w:r>
+      <w:r>
+        <w:rPr>
+          <w:rFonts w:ascii="Times New Roman" w:hAnsi="Times New Roman" w:cs="Times New Roman"/>
+          <w:sz w:val="24"/>
+          <w:szCs w:val="24"/>
+        </w:rPr>
+        <w:t>ll be considered an extraordinary musician</w:t>
+      </w:r>
+      <w:r>
+        <w:rPr>
+          <w:rFonts w:ascii="Times New Roman" w:hAnsi="Times New Roman" w:cs="Times New Roman"/>
+          <w:sz w:val="24"/>
+          <w:szCs w:val="24"/>
+        </w:rPr>
+        <w:t xml:space="preserve">. Herbert von Karajan is </w:t>
+      </w:r>
+      <w:r>
+        <w:rPr>
+          <w:rFonts w:ascii="Times New Roman" w:hAnsi="Times New Roman" w:cs="Times New Roman"/>
+          <w:sz w:val="24"/>
+          <w:szCs w:val="24"/>
+        </w:rPr>
+        <w:t xml:space="preserve">the </w:t>
+      </w:r>
+      <w:r>
+        <w:rPr>
+          <w:rFonts w:ascii="Times New Roman" w:hAnsi="Times New Roman" w:cs="Times New Roman"/>
+          <w:sz w:val="24"/>
+          <w:szCs w:val="24"/>
+        </w:rPr>
+        <w:t>one of most well-known conductor</w:t>
+      </w:r>
+      <w:r>
+        <w:rPr>
+          <w:rFonts w:ascii="Times New Roman" w:hAnsi="Times New Roman" w:cs="Times New Roman"/>
+          <w:sz w:val="24"/>
+          <w:szCs w:val="24"/>
+        </w:rPr>
+        <w:t xml:space="preserve"> at all time</w:t>
+      </w:r>
+      <w:r>
+        <w:rPr>
+          <w:rFonts w:ascii="Times New Roman" w:hAnsi="Times New Roman" w:cs="Times New Roman"/>
+          <w:sz w:val="24"/>
+          <w:szCs w:val="24"/>
+        </w:rPr>
+        <w:t xml:space="preserve">, who is </w:t>
+      </w:r>
+      <w:r>
+        <w:rPr>
+          <w:rFonts w:ascii="Times New Roman" w:hAnsi="Times New Roman" w:cs="Times New Roman"/>
+          <w:sz w:val="24"/>
+          <w:szCs w:val="24"/>
+        </w:rPr>
+        <w:t xml:space="preserve">most known for </w:t>
+      </w:r>
+      <w:r>
+        <w:rPr>
+          <w:rFonts w:ascii="Times New Roman" w:hAnsi="Times New Roman" w:cs="Times New Roman"/>
+          <w:sz w:val="24"/>
+          <w:szCs w:val="24"/>
+        </w:rPr>
+        <w:t>those who firstly step into classical music</w:t>
+      </w:r>
+      <w:r>
+        <w:rPr>
+          <w:rFonts w:ascii="Times New Roman" w:hAnsi="Times New Roman" w:cs="Times New Roman"/>
+          <w:sz w:val="24"/>
+          <w:szCs w:val="24"/>
+        </w:rPr>
+        <w:t xml:space="preserve">. Without doubt, </w:t>
+      </w:r>
+      <w:r>
+        <w:rPr>
+          <w:rFonts w:ascii="Times New Roman" w:hAnsi="Times New Roman" w:cs="Times New Roman"/>
+          <w:sz w:val="24"/>
+          <w:szCs w:val="24"/>
+        </w:rPr>
+        <w:t xml:space="preserve">there are </w:t>
+      </w:r>
+      <w:r>
+        <w:rPr>
+          <w:rFonts w:ascii="Times New Roman" w:hAnsi="Times New Roman" w:cs="Times New Roman"/>
+          <w:sz w:val="24"/>
+          <w:szCs w:val="24"/>
+        </w:rPr>
+        <w:t>many reason</w:t>
+      </w:r>
+      <w:r>
+        <w:rPr>
+          <w:rFonts w:ascii="Times New Roman" w:hAnsi="Times New Roman" w:cs="Times New Roman"/>
+          <w:sz w:val="24"/>
+          <w:szCs w:val="24"/>
+        </w:rPr>
+        <w:t>s</w:t>
+      </w:r>
+      <w:r>
+        <w:rPr>
+          <w:rFonts w:ascii="Times New Roman" w:hAnsi="Times New Roman" w:cs="Times New Roman"/>
+          <w:sz w:val="24"/>
+          <w:szCs w:val="24"/>
+        </w:rPr>
+        <w:t xml:space="preserve"> contributed to Karajan’s mega fame</w:t>
+      </w:r>
+      <w:r>
+        <w:rPr>
+          <w:rFonts w:ascii="Times New Roman" w:hAnsi="Times New Roman" w:cs="Times New Roman"/>
+          <w:sz w:val="24"/>
+          <w:szCs w:val="24"/>
+        </w:rPr>
+        <w:t>, but his</w:t>
+      </w:r>
+      <w:r>
+        <w:rPr>
+          <w:rFonts w:ascii="Times New Roman" w:hAnsi="Times New Roman" w:cs="Times New Roman"/>
+          <w:sz w:val="24"/>
+          <w:szCs w:val="24"/>
+        </w:rPr>
+        <w:t xml:space="preserve"> strict training style and the huge amount of music publish</w:t>
+      </w:r>
+      <w:r>
+        <w:rPr>
+          <w:rFonts w:ascii="Times New Roman" w:hAnsi="Times New Roman" w:cs="Times New Roman"/>
+          <w:sz w:val="24"/>
+          <w:szCs w:val="24"/>
+        </w:rPr>
+        <w:t>ed</w:t>
+      </w:r>
+      <w:r>
+        <w:rPr>
+          <w:rFonts w:ascii="Times New Roman" w:hAnsi="Times New Roman" w:cs="Times New Roman"/>
+          <w:sz w:val="24"/>
+          <w:szCs w:val="24"/>
+        </w:rPr>
+        <w:t xml:space="preserve"> </w:t>
+      </w:r>
+      <w:r>
+        <w:rPr>
+          <w:rFonts w:ascii="Times New Roman" w:hAnsi="Times New Roman" w:cs="Times New Roman"/>
+          <w:sz w:val="24"/>
+          <w:szCs w:val="24"/>
+        </w:rPr>
+        <w:t>most likely</w:t>
+      </w:r>
+      <w:r>
+        <w:rPr>
+          <w:rFonts w:ascii="Times New Roman" w:hAnsi="Times New Roman" w:cs="Times New Roman"/>
+          <w:sz w:val="24"/>
+          <w:szCs w:val="24"/>
+        </w:rPr>
+        <w:t xml:space="preserve"> be the essential </w:t>
+      </w:r>
+      <w:r>
+        <w:rPr>
+          <w:rFonts w:ascii="Times New Roman" w:hAnsi="Times New Roman" w:cs="Times New Roman"/>
+          <w:sz w:val="24"/>
+          <w:szCs w:val="24"/>
+        </w:rPr>
+        <w:t>attribution</w:t>
+      </w:r>
+      <w:r>
+        <w:rPr>
+          <w:rFonts w:ascii="Times New Roman" w:hAnsi="Times New Roman" w:cs="Times New Roman"/>
+          <w:sz w:val="24"/>
+          <w:szCs w:val="24"/>
+        </w:rPr>
+        <w:t>.</w:t>
       </w:r>
     </w:p>
     <w:p>
@@ -127,6 +351,73 @@
           <w:sz w:val="24"/>
           <w:szCs w:val="24"/>
         </w:rPr>
+        <w:t>(Intro maybe too long, shorten it and move some points to second paragraph)</w:t>
+      </w:r>
+      <w:r>
+        <w:rPr>
+          <w:rFonts w:ascii="Times New Roman" w:hAnsi="Times New Roman" w:cs="Times New Roman"/>
+          <w:sz w:val="24"/>
+          <w:szCs w:val="24"/>
+        </w:rPr>
+        <w:t xml:space="preserve"> </w:t>
+      </w:r>
+      <w:r>
+        <w:rPr>
+          <w:rFonts w:ascii="Times New Roman" w:hAnsi="Times New Roman" w:cs="Times New Roman"/>
+          <w:sz w:val="24"/>
+          <w:szCs w:val="24"/>
+        </w:rPr>
+        <w:t>//He started his music career when he was even a kid, soon after he devoted himself and studying conducting.</w:t>
+      </w:r>
+      <w:r>
+        <w:rPr>
+          <w:rFonts w:ascii="Times New Roman" w:hAnsi="Times New Roman" w:cs="Times New Roman"/>
+          <w:sz w:val="24"/>
+          <w:szCs w:val="24"/>
+        </w:rPr>
+        <w:t xml:space="preserve"> </w:t>
+      </w:r>
+      <w:r>
+        <w:rPr>
+          <w:rFonts w:ascii="Times New Roman" w:hAnsi="Times New Roman" w:cs="Times New Roman"/>
+          <w:sz w:val="24"/>
+          <w:szCs w:val="24"/>
+        </w:rPr>
+        <w:t>//</w:t>
+      </w:r>
+      <w:r>
+        <w:rPr>
+          <w:rFonts w:ascii="Times New Roman" w:hAnsi="Times New Roman" w:cs="Times New Roman"/>
+          <w:sz w:val="24"/>
+          <w:szCs w:val="24"/>
+        </w:rPr>
+        <w:t xml:space="preserve"> </w:t>
+      </w:r>
+      <w:r>
+        <w:rPr>
+          <w:rFonts w:ascii="Times New Roman" w:hAnsi="Times New Roman" w:cs="Times New Roman"/>
+          <w:sz w:val="24"/>
+          <w:szCs w:val="24"/>
+        </w:rPr>
+        <w:t>due Karajan’s enormous amount of records</w:t>
+      </w:r>
+    </w:p>
+    <w:p>
+      <w:pPr>
+        <w:spacing w:line="480" w:lineRule="auto"/>
+        <w:ind w:left="0" w:firstLine="360"/>
+        <w:rPr>
+          <w:rFonts w:ascii="Times New Roman" w:hAnsi="Times New Roman" w:cs="Times New Roman"/>
+          <w:sz w:val="24"/>
+          <w:szCs w:val="24"/>
+        </w:rPr>
+      </w:pPr>
+      <w:r>
+        <w:rPr>
+          <w:rFonts w:ascii="Times New Roman" w:hAnsi="Times New Roman" w:cs="Times New Roman"/>
+          <w:sz w:val="24"/>
+          <w:szCs w:val="24"/>
+        </w:rPr>
         <w:t>Th</w:t>
       </w:r>
       <w:r>
@@ -151,7 +442,55 @@
           <w:sz w:val="24"/>
           <w:szCs w:val="24"/>
         </w:rPr>
-        <w:t xml:space="preserve"> in the city of Salzburg, where the music genius Mozart was born. It is sufficing to say that Karajan inherited the intelligence from Mozart, if we look at the similarity they were both sharing, despite Karajan himself admit he </w:t>
+        <w:t xml:space="preserve"> in the city of </w:t>
+      </w:r>
+      <w:r>
+        <w:rPr>
+          <w:rFonts w:ascii="Times New Roman" w:hAnsi="Times New Roman" w:cs="Times New Roman"/>
+          <w:sz w:val="24"/>
+          <w:szCs w:val="24"/>
+        </w:rPr>
+        <w:t>Salzburg, where the genius musician</w:t>
+      </w:r>
+      <w:r>
+        <w:rPr>
+          <w:rFonts w:ascii="Times New Roman" w:hAnsi="Times New Roman" w:cs="Times New Roman"/>
+          <w:sz w:val="24"/>
+          <w:szCs w:val="24"/>
+        </w:rPr>
+        <w:t xml:space="preserve"> Mozart was born. It is sufficing to say that Karajan inherited </w:t>
+      </w:r>
+      <w:r>
+        <w:rPr>
+          <w:rFonts w:ascii="Times New Roman" w:hAnsi="Times New Roman" w:cs="Times New Roman"/>
+          <w:sz w:val="24"/>
+          <w:szCs w:val="24"/>
+        </w:rPr>
+        <w:t>his talents</w:t>
+      </w:r>
+      <w:r>
+        <w:rPr>
+          <w:rFonts w:ascii="Times New Roman" w:hAnsi="Times New Roman" w:cs="Times New Roman"/>
+          <w:sz w:val="24"/>
+          <w:szCs w:val="24"/>
+        </w:rPr>
+        <w:t xml:space="preserve"> from Mozart, if we look at the similarity they were both sharing, despite Karajan himself admit</w:t>
+      </w:r>
+      <w:r>
+        <w:rPr>
+          <w:rFonts w:ascii="Times New Roman" w:hAnsi="Times New Roman" w:cs="Times New Roman"/>
+          <w:sz w:val="24"/>
+          <w:szCs w:val="24"/>
+        </w:rPr>
+        <w:t>ting</w:t>
+      </w:r>
+      <w:r>
+        <w:rPr>
+          <w:rFonts w:ascii="Times New Roman" w:hAnsi="Times New Roman" w:cs="Times New Roman"/>
+          <w:sz w:val="24"/>
+          <w:szCs w:val="24"/>
+        </w:rPr>
+        <w:t xml:space="preserve"> he </w:t>
       </w:r>
       <w:r>
         <w:rPr>
@@ -167,7 +506,7 @@
           <w:sz w:val="24"/>
           <w:szCs w:val="24"/>
         </w:rPr>
-        <w:t xml:space="preserve"> talent, because of his mother.</w:t>
+        <w:t xml:space="preserve"> talent, because of his mother</w:t>
       </w:r>
       <w:sdt>
         <w:sdtPr>
@@ -195,7 +534,7 @@
               <w:sz w:val="24"/>
               <w:szCs w:val="24"/>
             </w:rPr>
-            <w:instrText xml:space="preserve"> CITATION NOCKARA \l 1033 </w:instrText>
+            <w:instrText xml:space="preserve">CITATION NOCKARA \p 34 \l 1033 </w:instrText>
           </w:r>
           <w:r>
             <w:rPr>
@@ -221,7 +560,7 @@
               <w:sz w:val="24"/>
               <w:szCs w:val="24"/>
             </w:rPr>
-            <w:t>(Robert, 1990)</w:t>
+            <w:t>(Robert, 1990, p. 34)</w:t>
           </w:r>
           <w:r>
             <w:rPr>
@@ -239,7 +578,57 @@
           <w:sz w:val="24"/>
           <w:szCs w:val="24"/>
         </w:rPr>
-        <w:t xml:space="preserve"> (TBD, the background of Karajan)</w:t>
+        <w:t xml:space="preserve">.   </w:t>
+      </w:r>
+      <w:r>
+        <w:rPr>
+          <w:rFonts w:ascii="Times New Roman" w:hAnsi="Times New Roman" w:cs="Times New Roman"/>
+          <w:sz w:val="24"/>
+          <w:szCs w:val="24"/>
+        </w:rPr>
+        <w:t xml:space="preserve"> (TBD, </w:t>
+      </w:r>
+      <w:r>
+        <w:rPr>
+          <w:rFonts w:ascii="Times New Roman" w:hAnsi="Times New Roman" w:cs="Times New Roman"/>
+          <w:sz w:val="24"/>
+          <w:szCs w:val="24"/>
+        </w:rPr>
+        <w:t xml:space="preserve">content to be revised, </w:t>
+      </w:r>
+      <w:r>
+        <w:rPr>
+          <w:rFonts w:ascii="Times New Roman" w:hAnsi="Times New Roman" w:cs="Times New Roman"/>
+          <w:sz w:val="24"/>
+          <w:szCs w:val="24"/>
+        </w:rPr>
+        <w:t>the background of Karajan</w:t>
+      </w:r>
+      <w:r>
+        <w:rPr>
+          <w:rFonts w:ascii="Times New Roman" w:hAnsi="Times New Roman" w:cs="Times New Roman"/>
+          <w:sz w:val="24"/>
+          <w:szCs w:val="24"/>
+        </w:rPr>
+        <w:t xml:space="preserve">: born place, </w:t>
+      </w:r>
+      <w:proofErr w:type="spellStart"/>
+      <w:r>
+        <w:rPr>
+          <w:rFonts w:ascii="Times New Roman" w:hAnsi="Times New Roman" w:cs="Times New Roman"/>
+          <w:sz w:val="24"/>
+          <w:szCs w:val="24"/>
+        </w:rPr>
+        <w:t>etc</w:t>
+      </w:r>
+      <w:proofErr w:type="spellEnd"/>
+      <w:r>
+        <w:rPr>
+          <w:rFonts w:ascii="Times New Roman" w:hAnsi="Times New Roman" w:cs="Times New Roman"/>
+          <w:sz w:val="24"/>
+          <w:szCs w:val="24"/>
+        </w:rPr>
+        <w:t>)</w:t>
       </w:r>
     </w:p>
     <w:p>
@@ -258,7 +647,113 @@
           <w:sz w:val="24"/>
           <w:szCs w:val="24"/>
         </w:rPr>
-        <w:t>He was not satisfied with his current condition, and therefore he even tried to establish a small chamber music orchestra, and that was quite successful and meaningful as the foundation of his conducting career. (introduce and transit to his connection with BPO)</w:t>
+        <w:t>Karajan shown his uncommon talent in music and linguistic skills, he was able to play Mozart’s piano piece in public, while he can master a language and speak it fluently such as that he learned English within three months when he was in England for vacation</w:t>
+      </w:r>
+      <w:sdt>
+        <w:sdtPr>
+          <w:rPr>
+            <w:rFonts w:ascii="Times New Roman" w:hAnsi="Times New Roman" w:cs="Times New Roman"/>
+            <w:sz w:val="24"/>
+            <w:szCs w:val="24"/>
+          </w:rPr>
+          <w:id w:val="1208615225"/>
+          <w:citation/>
+        </w:sdtPr>
+        <w:sdtContent>
+          <w:r>
+            <w:rPr>
+              <w:rFonts w:ascii="Times New Roman" w:hAnsi="Times New Roman" w:cs="Times New Roman"/>
+              <w:sz w:val="24"/>
+              <w:szCs w:val="24"/>
+            </w:rPr>
+            <w:fldChar w:fldCharType="begin"/>
+          </w:r>
+          <w:r>
+            <w:rPr>
+              <w:rFonts w:ascii="Times New Roman" w:hAnsi="Times New Roman" w:cs="Times New Roman"/>
+              <w:sz w:val="24"/>
+              <w:szCs w:val="24"/>
+            </w:rPr>
+            <w:instrText xml:space="preserve">CITATION NOCKARA \p 41 \l 1033 </w:instrText>
+          </w:r>
+          <w:r>
+            <w:rPr>
+              <w:rFonts w:ascii="Times New Roman" w:hAnsi="Times New Roman" w:cs="Times New Roman"/>
+              <w:sz w:val="24"/>
+              <w:szCs w:val="24"/>
+            </w:rPr>
+            <w:fldChar w:fldCharType="separate"/>
+          </w:r>
+          <w:r>
+            <w:rPr>
+              <w:rFonts w:ascii="Times New Roman" w:hAnsi="Times New Roman" w:cs="Times New Roman"/>
+              <w:noProof/>
+              <w:sz w:val="24"/>
+              <w:szCs w:val="24"/>
+            </w:rPr>
+            <w:t xml:space="preserve"> </w:t>
+          </w:r>
+          <w:r>
+            <w:rPr>
+              <w:rFonts w:ascii="Times New Roman" w:hAnsi="Times New Roman" w:cs="Times New Roman"/>
+              <w:noProof/>
+              <w:sz w:val="24"/>
+              <w:szCs w:val="24"/>
+            </w:rPr>
+            <w:t>(Robert, 1990, p. 41)</w:t>
+          </w:r>
+          <w:r>
+            <w:rPr>
+              <w:rFonts w:ascii="Times New Roman" w:hAnsi="Times New Roman" w:cs="Times New Roman"/>
+              <w:sz w:val="24"/>
+              <w:szCs w:val="24"/>
+            </w:rPr>
+            <w:fldChar w:fldCharType="end"/>
+          </w:r>
+        </w:sdtContent>
+      </w:sdt>
+      <w:r>
+        <w:rPr>
+          <w:rFonts w:ascii="Times New Roman" w:hAnsi="Times New Roman" w:cs="Times New Roman"/>
+          <w:sz w:val="24"/>
+          <w:szCs w:val="24"/>
+        </w:rPr>
+        <w:t xml:space="preserve">. Despite that he had mastered multiple skills, he finally chose to be a conductor, because he </w:t>
+      </w:r>
+      <w:r>
+        <w:rPr>
+          <w:rFonts w:ascii="Times New Roman" w:hAnsi="Times New Roman" w:cs="Times New Roman"/>
+          <w:sz w:val="24"/>
+          <w:szCs w:val="24"/>
+        </w:rPr>
+        <w:lastRenderedPageBreak/>
+        <w:t>thought his skill on playing piano wasn’t sufficient enough for being a pianist. (</w:t>
+      </w:r>
+      <w:r>
+        <w:rPr>
+          <w:rFonts w:ascii="Times New Roman" w:hAnsi="Times New Roman" w:cs="Times New Roman"/>
+          <w:sz w:val="24"/>
+          <w:szCs w:val="24"/>
+        </w:rPr>
+        <w:t>He was not satisfied with his current condition, and therefore he even tried to establish a small chamber music orchestra, and that was quite successful and meaningful as the foundation of his conducting career.</w:t>
+      </w:r>
+      <w:r>
+        <w:rPr>
+          <w:rFonts w:ascii="Times New Roman" w:hAnsi="Times New Roman" w:cs="Times New Roman"/>
+          <w:sz w:val="24"/>
+          <w:szCs w:val="24"/>
+        </w:rPr>
+        <w:t>)</w:t>
+      </w:r>
+      <w:bookmarkStart w:id="0" w:name="_GoBack"/>
+      <w:bookmarkEnd w:id="0"/>
+      <w:r>
+        <w:rPr>
+          <w:rFonts w:ascii="Times New Roman" w:hAnsi="Times New Roman" w:cs="Times New Roman"/>
+          <w:sz w:val="24"/>
+          <w:szCs w:val="24"/>
+        </w:rPr>
+        <w:t xml:space="preserve"> (introduce and transit to his connection with BPO)</w:t>
       </w:r>
     </w:p>
     <w:p>
@@ -320,7 +815,6 @@
           <w:sz w:val="24"/>
           <w:szCs w:val="24"/>
         </w:rPr>
-        <w:lastRenderedPageBreak/>
         <w:t>(introducing the relationship with DG company, main point: the use of technology, always follow the newest tech. the business awareness, supervise the entire record and editing processes, talk about some of the series which are highly recognized</w:t>
       </w:r>
       <w:r>
@@ -413,8 +907,6 @@
           <w:szCs w:val="24"/>
         </w:rPr>
       </w:pPr>
-      <w:bookmarkStart w:id="0" w:name="_GoBack"/>
-      <w:bookmarkEnd w:id="0"/>
     </w:p>
     <w:p>
       <w:pPr>
@@ -630,7 +1122,7 @@
 </file>
 
 <file path=word/numbering.xml><?xml version="1.0" encoding="utf-8"?>
-<w:numbering xmlns:wpc="http://schemas.microsoft.com/office/word/2010/wordprocessingCanvas" xmlns:cx="http://schemas.microsoft.com/office/drawing/2014/chartex" xmlns:cx1="http://schemas.microsoft.com/office/drawing/2015/9/8/chartex" xmlns:cx2="http://schemas.microsoft.com/office/drawing/2015/10/21/chartex" xmlns:cx3="http://schemas.microsoft.com/office/drawing/2016/5/9/chartex" xmlns:cx4="http://schemas.microsoft.com/office/drawing/2016/5/10/chartex" xmlns:cx5="http://schemas.microsoft.com/office/drawing/2016/5/11/chartex" xmlns:cx6="http://schemas.microsoft.com/office/drawing/2016/5/12/chartex" xmlns:cx7="http://schemas.microsoft.com/office/drawing/2016/5/13/chartex" xmlns:cx8="http://schemas.microsoft.com/office/drawing/2016/5/14/chartex" xmlns:mc="http://schemas.openxmlformats.org/markup-compatibility/2006" xmlns:aink="http://schemas.microsoft.com/office/drawing/2016/ink" xmlns:am3d="http://schemas.microsoft.com/office/drawing/2017/model3d" xmlns:o="urn:schemas-microsoft-com:office:office" xmlns:r="http://schemas.openxmlformats.org/officeDocument/2006/relationships" xmlns:m="http://schemas.openxmlformats.org/officeDocument/2006/math" xmlns:v="urn:schemas-microsoft-com:vml" xmlns:wp14="http://schemas.microsoft.com/office/word/2010/wordprocessingDrawing" xmlns:wp="http://schemas.openxmlformats.org/drawingml/2006/wordprocessingDrawing" xmlns:w10="urn:schemas-microsoft-com:office:word" xmlns:w="http://schemas.openxmlformats.org/wordprocessingml/2006/main" xmlns:w14="http://schemas.microsoft.com/office/word/2010/wordml" xmlns:w15="http://schemas.microsoft.com/office/word/2012/wordml" xmlns:w16cid="http://schemas.microsoft.com/office/word/2016/wordml/cid" xmlns:w16se="http://schemas.microsoft.com/office/word/2015/wordml/symex" xmlns:wpg="http://schemas.microsoft.com/office/word/2010/wordprocessingGroup" xmlns:wpi="http://schemas.microsoft.com/office/word/2010/wordprocessingInk" xmlns:wne="http://schemas.microsoft.com/office/word/2006/wordml" xmlns:wps="http://schemas.microsoft.com/office/word/2010/wordprocessingShape" mc:Ignorable="w14 w15 w16se w16cid wp14">
+<w:numbering xmlns:wpc="http://schemas.microsoft.com/office/word/2010/wordprocessingCanvas" xmlns:cx="http://schemas.microsoft.com/office/drawing/2014/chartex" xmlns:cx1="http://schemas.microsoft.com/office/drawing/2015/9/8/chartex" xmlns:mc="http://schemas.openxmlformats.org/markup-compatibility/2006" xmlns:o="urn:schemas-microsoft-com:office:office" xmlns:r="http://schemas.openxmlformats.org/officeDocument/2006/relationships" xmlns:m="http://schemas.openxmlformats.org/officeDocument/2006/math" xmlns:v="urn:schemas-microsoft-com:vml" xmlns:wp14="http://schemas.microsoft.com/office/word/2010/wordprocessingDrawing" xmlns:wp="http://schemas.openxmlformats.org/drawingml/2006/wordprocessingDrawing" xmlns:w10="urn:schemas-microsoft-com:office:word" xmlns:w="http://schemas.openxmlformats.org/wordprocessingml/2006/main" xmlns:w14="http://schemas.microsoft.com/office/word/2010/wordml" xmlns:w15="http://schemas.microsoft.com/office/word/2012/wordml" xmlns:w16se="http://schemas.microsoft.com/office/word/2015/wordml/symex" xmlns:wpg="http://schemas.microsoft.com/office/word/2010/wordprocessingGroup" xmlns:wpi="http://schemas.microsoft.com/office/word/2010/wordprocessingInk" xmlns:wne="http://schemas.microsoft.com/office/word/2006/wordml" xmlns:wps="http://schemas.microsoft.com/office/word/2010/wordprocessingShape" mc:Ignorable="w14 w15 w16se wp14">
   <w:abstractNum w:abstractNumId="0" w15:restartNumberingAfterBreak="0">
     <w:nsid w:val="682A5185"/>
     <w:multiLevelType w:val="multilevel"/>
@@ -771,7 +1263,7 @@
 </file>
 
 <file path=word/styles.xml><?xml version="1.0" encoding="utf-8"?>
-<w:styles xmlns:mc="http://schemas.openxmlformats.org/markup-compatibility/2006" xmlns:r="http://schemas.openxmlformats.org/officeDocument/2006/relationships" xmlns:w="http://schemas.openxmlformats.org/wordprocessingml/2006/main" xmlns:w14="http://schemas.microsoft.com/office/word/2010/wordml" xmlns:w15="http://schemas.microsoft.com/office/word/2012/wordml" xmlns:w16cid="http://schemas.microsoft.com/office/word/2016/wordml/cid" xmlns:w16se="http://schemas.microsoft.com/office/word/2015/wordml/symex" mc:Ignorable="w14 w15 w16se w16cid">
+<w:styles xmlns:mc="http://schemas.openxmlformats.org/markup-compatibility/2006" xmlns:r="http://schemas.openxmlformats.org/officeDocument/2006/relationships" xmlns:w="http://schemas.openxmlformats.org/wordprocessingml/2006/main" xmlns:w14="http://schemas.microsoft.com/office/word/2010/wordml" xmlns:w15="http://schemas.microsoft.com/office/word/2012/wordml" xmlns:w16se="http://schemas.microsoft.com/office/word/2015/wordml/symex" mc:Ignorable="w14 w15 w16se">
   <w:docDefaults>
     <w:rPrDefault>
       <w:rPr>
@@ -788,7 +1280,7 @@
       </w:pPr>
     </w:pPrDefault>
   </w:docDefaults>
-  <w:latentStyles w:defLockedState="0" w:defUIPriority="99" w:defSemiHidden="0" w:defUnhideWhenUsed="0" w:defQFormat="0" w:count="375">
+  <w:latentStyles w:defLockedState="0" w:defUIPriority="99" w:defSemiHidden="0" w:defUnhideWhenUsed="0" w:defQFormat="0" w:count="371">
     <w:lsdException w:name="Normal" w:uiPriority="0" w:qFormat="1"/>
     <w:lsdException w:name="heading 1" w:uiPriority="9" w:qFormat="1"/>
     <w:lsdException w:name="heading 2" w:semiHidden="1" w:uiPriority="9" w:unhideWhenUsed="1" w:qFormat="1"/>
@@ -1160,10 +1652,6 @@
     <w:lsdException w:name="List Table 5 Dark Accent 6" w:uiPriority="50"/>
     <w:lsdException w:name="List Table 6 Colorful Accent 6" w:uiPriority="51"/>
     <w:lsdException w:name="List Table 7 Colorful Accent 6" w:uiPriority="52"/>
-    <w:lsdException w:name="Mention" w:semiHidden="1" w:unhideWhenUsed="1"/>
-    <w:lsdException w:name="Smart Hyperlink" w:semiHidden="1" w:unhideWhenUsed="1"/>
-    <w:lsdException w:name="Hashtag" w:semiHidden="1" w:unhideWhenUsed="1"/>
-    <w:lsdException w:name="Unresolved Mention" w:semiHidden="1" w:unhideWhenUsed="1"/>
   </w:latentStyles>
   <w:style w:type="paragraph" w:default="1" w:styleId="Normal">
     <w:name w:val="Normal"/>
@@ -1620,7 +2108,7 @@
 </file>
 
 <file path=customXml/itemProps1.xml><?xml version="1.0" encoding="utf-8"?>
-<ds:datastoreItem xmlns:ds="http://schemas.openxmlformats.org/officeDocument/2006/customXml" ds:itemID="{0CABB93B-15F5-4FB9-A88D-629B4789B3F8}">
+<ds:datastoreItem xmlns:ds="http://schemas.openxmlformats.org/officeDocument/2006/customXml" ds:itemID="{28C41103-D713-43B8-9D6D-40E64F8E4045}">
   <ds:schemaRefs>
     <ds:schemaRef ds:uri="http://schemas.openxmlformats.org/officeDocument/2006/bibliography"/>
   </ds:schemaRefs>

</xml_diff>